<commit_message>
removing tag for RC4 due to incorrect RC version in doc properties
</commit_message>
<xml_diff>
--- a/ServiceInteractions/riv/infrastructure/eservicesupply/patientportal/trunk/docs/TKB_infrastructure_eservicesupply_patientportal_1.0.docx
+++ b/ServiceInteractions/riv/infrastructure/eservicesupply/patientportal/trunk/docs/TKB_infrastructure_eservicesupply_patientportal_1.0.docx
@@ -326,7 +326,7 @@
                 <w:color w:val="008000"/>
                 <w:sz w:val="32"/>
               </w:rPr>
-              <w:t>RC3</w:t>
+              <w:t>RC4</w:t>
             </w:r>
             <w:r>
               <w:rPr>
@@ -4641,7 +4641,7 @@
                 <w:rFonts w:ascii="Georgia" w:hAnsi="Georgia"/>
                 <w:color w:val="008000"/>
               </w:rPr>
-              <w:t>RC3</w:t>
+              <w:t>RC4</w:t>
             </w:r>
             <w:r>
               <w:rPr>
@@ -5003,6 +5003,13 @@
                 <w:color w:val="008000"/>
               </w:rPr>
             </w:pPr>
+            <w:r>
+              <w:rPr>
+                <w:rFonts w:ascii="Georgia" w:hAnsi="Georgia"/>
+                <w:color w:val="008000"/>
+              </w:rPr>
+              <w:t>1.0.0_RC4</w:t>
+            </w:r>
           </w:p>
         </w:tc>
         <w:tc>
@@ -5016,6 +5023,12 @@
                 <w:rFonts w:ascii="Georgia" w:hAnsi="Georgia"/>
               </w:rPr>
             </w:pPr>
+            <w:r>
+              <w:rPr>
+                <w:rFonts w:ascii="Georgia" w:hAnsi="Georgia"/>
+              </w:rPr>
+              <w:t>PA4</w:t>
+            </w:r>
           </w:p>
         </w:tc>
         <w:tc>
@@ -5029,6 +5042,12 @@
                 <w:rFonts w:ascii="Georgia" w:hAnsi="Georgia"/>
               </w:rPr>
             </w:pPr>
+            <w:r>
+              <w:rPr>
+                <w:rFonts w:ascii="Georgia" w:hAnsi="Georgia"/>
+              </w:rPr>
+              <w:t>2014-07-01</w:t>
+            </w:r>
           </w:p>
         </w:tc>
         <w:tc>
@@ -5045,6 +5064,12 @@
                 <w:rFonts w:ascii="Georgia" w:hAnsi="Georgia"/>
               </w:rPr>
             </w:pPr>
+            <w:r>
+              <w:rPr>
+                <w:rFonts w:ascii="Georgia" w:hAnsi="Georgia"/>
+              </w:rPr>
+              <w:t>Rättat RC nummer igen till RC4 samt hanterat versaler i objektnamn</w:t>
+            </w:r>
           </w:p>
         </w:tc>
         <w:tc>
@@ -5058,6 +5083,12 @@
                 <w:rFonts w:ascii="Georgia" w:hAnsi="Georgia"/>
               </w:rPr>
             </w:pPr>
+            <w:r>
+              <w:rPr>
+                <w:rFonts w:ascii="Georgia" w:hAnsi="Georgia"/>
+              </w:rPr>
+              <w:t>Björn Hedman</w:t>
+            </w:r>
           </w:p>
         </w:tc>
         <w:tc>
@@ -6353,7 +6384,7 @@
           <w:b/>
           <w:color w:val="76923C" w:themeColor="accent3" w:themeShade="BF"/>
         </w:rPr>
-        <w:t>RC3</w:t>
+        <w:t>RC4</w:t>
       </w:r>
       <w:r>
         <w:rPr>
@@ -8979,61 +9010,175 @@
     <w:p>
       <w:pPr>
         <w:keepNext/>
-      </w:pPr>
-      <w:r>
         <w:rPr>
-          <w:noProof/>
-          <w:lang w:eastAsia="sv-SE"/>
+          <w:ins w:id="78" w:author="björn hedman" w:date="2014-07-01T17:05:00Z"/>
         </w:rPr>
-        <w:drawing>
-          <wp:inline distT="0" distB="0" distL="0" distR="0" wp14:anchorId="00B31888" wp14:editId="71C0BF2B">
-            <wp:extent cx="5507990" cy="3401636"/>
-            <wp:effectExtent l="0" t="0" r="3810" b="2540"/>
-            <wp:docPr id="8" name="Bild 4"/>
-            <wp:cNvGraphicFramePr>
-              <a:graphicFrameLocks xmlns:a="http://schemas.openxmlformats.org/drawingml/2006/main" noChangeAspect="1"/>
-            </wp:cNvGraphicFramePr>
-            <a:graphic xmlns:a="http://schemas.openxmlformats.org/drawingml/2006/main">
-              <a:graphicData uri="http://schemas.openxmlformats.org/drawingml/2006/picture">
-                <pic:pic xmlns:pic="http://schemas.openxmlformats.org/drawingml/2006/picture">
-                  <pic:nvPicPr>
-                    <pic:cNvPr id="0" name="Picture 4"/>
-                    <pic:cNvPicPr>
-                      <a:picLocks noChangeAspect="1" noChangeArrowheads="1"/>
-                    </pic:cNvPicPr>
-                  </pic:nvPicPr>
-                  <pic:blipFill>
-                    <a:blip r:embed="rId13">
-                      <a:extLst>
-                        <a:ext uri="{28A0092B-C50C-407E-A947-70E740481C1C}">
-                          <a14:useLocalDpi xmlns:a14="http://schemas.microsoft.com/office/drawing/2010/main" val="0"/>
-                        </a:ext>
-                      </a:extLst>
-                    </a:blip>
-                    <a:srcRect/>
-                    <a:stretch>
-                      <a:fillRect/>
-                    </a:stretch>
-                  </pic:blipFill>
-                  <pic:spPr bwMode="auto">
-                    <a:xfrm>
-                      <a:off x="0" y="0"/>
-                      <a:ext cx="5507990" cy="3401636"/>
-                    </a:xfrm>
-                    <a:prstGeom prst="rect">
-                      <a:avLst/>
-                    </a:prstGeom>
-                    <a:noFill/>
-                    <a:ln>
+      </w:pPr>
+    </w:p>
+    <w:p>
+      <w:pPr>
+        <w:keepNext/>
+      </w:pPr>
+      <w:ins w:id="79" w:author="björn hedman" w:date="2014-07-01T17:05:00Z">
+        <w:r>
+          <w:drawing>
+            <wp:inline distT="0" distB="0" distL="0" distR="0" wp14:anchorId="39595A03" wp14:editId="33DEE8D3">
+              <wp:extent cx="2926715" cy="1515110"/>
+              <wp:effectExtent l="0" t="0" r="0" b="8890"/>
+              <wp:docPr id="5" name="Bild 9"/>
+              <wp:cNvGraphicFramePr/>
+              <a:graphic xmlns:a="http://schemas.openxmlformats.org/drawingml/2006/main">
+                <a:graphicData uri="http://schemas.openxmlformats.org/drawingml/2006/picture">
+                  <pic:pic xmlns:pic="http://schemas.openxmlformats.org/drawingml/2006/picture">
+                    <pic:nvPicPr>
+                      <pic:cNvPr id="5" name="Bild 9"/>
+                      <pic:cNvPicPr/>
+                    </pic:nvPicPr>
+                    <pic:blipFill>
+                      <a:blip r:embed="rId13">
+                        <a:extLst>
+                          <a:ext uri="{28A0092B-C50C-407E-A947-70E740481C1C}">
+                            <a14:useLocalDpi xmlns:a14="http://schemas.microsoft.com/office/drawing/2010/main" val="0"/>
+                          </a:ext>
+                        </a:extLst>
+                      </a:blip>
+                      <a:srcRect/>
+                      <a:stretch>
+                        <a:fillRect/>
+                      </a:stretch>
+                    </pic:blipFill>
+                    <pic:spPr bwMode="auto">
+                      <a:xfrm>
+                        <a:off x="0" y="0"/>
+                        <a:ext cx="2926715" cy="1515110"/>
+                      </a:xfrm>
+                      <a:prstGeom prst="rect">
+                        <a:avLst/>
+                      </a:prstGeom>
                       <a:noFill/>
-                    </a:ln>
-                  </pic:spPr>
-                </pic:pic>
-              </a:graphicData>
-            </a:graphic>
-          </wp:inline>
-        </w:drawing>
-      </w:r>
+                      <a:ln>
+                        <a:noFill/>
+                      </a:ln>
+                    </pic:spPr>
+                  </pic:pic>
+                </a:graphicData>
+              </a:graphic>
+            </wp:inline>
+          </w:drawing>
+        </w:r>
+        <w:r>
+          <mc:AlternateContent>
+            <mc:Choice Requires="wps">
+              <w:drawing>
+                <wp:anchor distT="0" distB="0" distL="114300" distR="114300" simplePos="0" relativeHeight="251659264" behindDoc="0" locked="0" layoutInCell="1" allowOverlap="1" wp14:anchorId="0996C84A" wp14:editId="788E65FE">
+                  <wp:simplePos x="0" y="0"/>
+                  <wp:positionH relativeFrom="column">
+                    <wp:posOffset>2263458</wp:posOffset>
+                  </wp:positionH>
+                  <wp:positionV relativeFrom="paragraph">
+                    <wp:posOffset>592455</wp:posOffset>
+                  </wp:positionV>
+                  <wp:extent cx="254000" cy="1151255"/>
+                  <wp:effectExtent l="101600" t="25400" r="76200" b="118745"/>
+                  <wp:wrapNone/>
+                  <wp:docPr id="4" name="Rak pil 7"/>
+                  <wp:cNvGraphicFramePr/>
+                  <a:graphic xmlns:a="http://schemas.openxmlformats.org/drawingml/2006/main">
+                    <a:graphicData uri="http://schemas.microsoft.com/office/word/2010/wordprocessingShape">
+                      <wps:wsp>
+                        <wps:cNvCnPr/>
+                        <wps:spPr>
+                          <a:xfrm flipH="1">
+                            <a:off x="0" y="0"/>
+                            <a:ext cx="254000" cy="1151255"/>
+                          </a:xfrm>
+                          <a:prstGeom prst="straightConnector1">
+                            <a:avLst/>
+                          </a:prstGeom>
+                          <a:ln>
+                            <a:solidFill>
+                              <a:schemeClr val="bg1">
+                                <a:lumMod val="65000"/>
+                              </a:schemeClr>
+                            </a:solidFill>
+                            <a:tailEnd type="arrow"/>
+                          </a:ln>
+                        </wps:spPr>
+                        <wps:style>
+                          <a:lnRef idx="2">
+                            <a:schemeClr val="accent1"/>
+                          </a:lnRef>
+                          <a:fillRef idx="0">
+                            <a:schemeClr val="accent1"/>
+                          </a:fillRef>
+                          <a:effectRef idx="1">
+                            <a:schemeClr val="accent1"/>
+                          </a:effectRef>
+                          <a:fontRef idx="minor">
+                            <a:schemeClr val="tx1"/>
+                          </a:fontRef>
+                        </wps:style>
+                        <wps:bodyPr/>
+                      </wps:wsp>
+                    </a:graphicData>
+                  </a:graphic>
+                </wp:anchor>
+              </w:drawing>
+            </mc:Choice>
+            <mc:Fallback>
+              <w:pict>
+                <v:shapetype id="_x0000_t32" coordsize="21600,21600" o:spt="32" o:oned="t" path="m0,0l21600,21600e" filled="f">
+                  <v:path arrowok="t" fillok="f" o:connecttype="none"/>
+                  <o:lock v:ext="edit" shapetype="t"/>
+                </v:shapetype>
+                <v:shape id="Rak pil 7" o:spid="_x0000_s1026" type="#_x0000_t32" style="position:absolute;margin-left:178.25pt;margin-top:46.65pt;width:20pt;height:90.65pt;flip:x;z-index:251659264;visibility:visible;mso-wrap-style:square;mso-wrap-distance-left:9pt;mso-wrap-distance-top:0;mso-wrap-distance-right:9pt;mso-wrap-distance-bottom:0;mso-position-horizontal:absolute;mso-position-horizontal-relative:text;mso-position-vertical:absolute;mso-position-vertical-relative:text" o:gfxdata="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" strokecolor="#a5a5a5 [2092]" strokeweight="2pt">
+                  <v:stroke endarrow="open"/>
+                  <v:shadow on="t" opacity="24903f" mv:blur="40000f" origin=",.5" offset="0,20000emu"/>
+                </v:shape>
+              </w:pict>
+            </mc:Fallback>
+          </mc:AlternateContent>
+        </w:r>
+        <w:r>
+          <w:drawing>
+            <wp:inline distT="0" distB="0" distL="0" distR="0" wp14:anchorId="09EBBA70" wp14:editId="335C033A">
+              <wp:extent cx="5972810" cy="2284095"/>
+              <wp:effectExtent l="0" t="0" r="0" b="1905"/>
+              <wp:docPr id="6" name="Bildobjekt 1"/>
+              <wp:cNvGraphicFramePr>
+                <a:graphicFrameLocks xmlns:a="http://schemas.openxmlformats.org/drawingml/2006/main" noChangeAspect="1"/>
+              </wp:cNvGraphicFramePr>
+              <a:graphic xmlns:a="http://schemas.openxmlformats.org/drawingml/2006/main">
+                <a:graphicData uri="http://schemas.openxmlformats.org/drawingml/2006/picture">
+                  <pic:pic xmlns:pic="http://schemas.openxmlformats.org/drawingml/2006/picture">
+                    <pic:nvPicPr>
+                      <pic:cNvPr id="2" name="Bildobjekt 1"/>
+                      <pic:cNvPicPr>
+                        <a:picLocks noChangeAspect="1"/>
+                      </pic:cNvPicPr>
+                    </pic:nvPicPr>
+                    <pic:blipFill>
+                      <a:blip r:embed="rId14"/>
+                      <a:stretch>
+                        <a:fillRect/>
+                      </a:stretch>
+                    </pic:blipFill>
+                    <pic:spPr>
+                      <a:xfrm>
+                        <a:off x="0" y="0"/>
+                        <a:ext cx="5972810" cy="2284095"/>
+                      </a:xfrm>
+                      <a:prstGeom prst="rect">
+                        <a:avLst/>
+                      </a:prstGeom>
+                    </pic:spPr>
+                  </pic:pic>
+                </a:graphicData>
+              </a:graphic>
+            </wp:inline>
+          </w:drawing>
+        </w:r>
+      </w:ins>
     </w:p>
     <w:p>
       <w:pPr>
@@ -9253,16 +9398,16 @@
       </w:tr>
     </w:tbl>
     <w:p>
-      <w:bookmarkStart w:id="78" w:name="_Toc176141590"/>
-      <w:bookmarkStart w:id="79" w:name="_Toc176141594"/>
-      <w:bookmarkStart w:id="80" w:name="_Toc182360207"/>
-      <w:bookmarkStart w:id="81" w:name="_Toc182360366"/>
-      <w:bookmarkStart w:id="82" w:name="_Toc182362292"/>
-      <w:bookmarkEnd w:id="78"/>
-      <w:bookmarkEnd w:id="79"/>
+      <w:bookmarkStart w:id="80" w:name="_Toc176141590"/>
+      <w:bookmarkStart w:id="81" w:name="_Toc176141594"/>
+      <w:bookmarkStart w:id="82" w:name="_Toc182360207"/>
+      <w:bookmarkStart w:id="83" w:name="_Toc182360366"/>
+      <w:bookmarkStart w:id="84" w:name="_Toc182362292"/>
       <w:bookmarkEnd w:id="80"/>
       <w:bookmarkEnd w:id="81"/>
       <w:bookmarkEnd w:id="82"/>
+      <w:bookmarkEnd w:id="83"/>
+      <w:bookmarkEnd w:id="84"/>
     </w:p>
     <w:p/>
     <w:p/>
@@ -9271,32 +9416,33 @@
       <w:pPr>
         <w:pStyle w:val="Rubrik2"/>
       </w:pPr>
-      <w:bookmarkStart w:id="83" w:name="_Toc357754857"/>
-      <w:bookmarkStart w:id="84" w:name="_Toc263325183"/>
-      <w:bookmarkStart w:id="85" w:name="_Toc265760039"/>
-      <w:r>
+      <w:bookmarkStart w:id="85" w:name="_Toc357754857"/>
+      <w:bookmarkStart w:id="86" w:name="_Toc263325183"/>
+      <w:bookmarkStart w:id="87" w:name="_Toc265760039"/>
+      <w:r>
+        <w:lastRenderedPageBreak/>
         <w:t>Formatregler</w:t>
       </w:r>
-      <w:bookmarkEnd w:id="83"/>
-      <w:bookmarkEnd w:id="84"/>
       <w:bookmarkEnd w:id="85"/>
-    </w:p>
-    <w:p>
-      <w:pPr>
-        <w:pStyle w:val="Rubrik3"/>
-      </w:pPr>
-      <w:bookmarkStart w:id="86" w:name="_Toc263325184"/>
-      <w:bookmarkStart w:id="87" w:name="_Toc265760040"/>
-      <w:r>
-        <w:t>Organisations</w:t>
-      </w:r>
-      <w:r>
-        <w:t>identitet</w:t>
-      </w:r>
       <w:bookmarkEnd w:id="86"/>
       <w:bookmarkEnd w:id="87"/>
     </w:p>
     <w:p>
+      <w:pPr>
+        <w:pStyle w:val="Rubrik3"/>
+      </w:pPr>
+      <w:bookmarkStart w:id="88" w:name="_Toc263325184"/>
+      <w:bookmarkStart w:id="89" w:name="_Toc265760040"/>
+      <w:r>
+        <w:t>Organisations</w:t>
+      </w:r>
+      <w:r>
+        <w:t>identitet</w:t>
+      </w:r>
+      <w:bookmarkEnd w:id="88"/>
+      <w:bookmarkEnd w:id="89"/>
+    </w:p>
+    <w:p>
       <w:r>
         <w:t xml:space="preserve">Organisation identifieras med </w:t>
       </w:r>
@@ -9344,14 +9490,13 @@
       <w:pPr>
         <w:pStyle w:val="Rubrik3"/>
       </w:pPr>
-      <w:bookmarkStart w:id="88" w:name="_Toc263325185"/>
-      <w:bookmarkStart w:id="89" w:name="_Toc265760041"/>
-      <w:r>
-        <w:lastRenderedPageBreak/>
+      <w:bookmarkStart w:id="90" w:name="_Toc263325185"/>
+      <w:bookmarkStart w:id="91" w:name="_Toc265760041"/>
+      <w:r>
         <w:t>Personidentitet</w:t>
       </w:r>
-      <w:bookmarkEnd w:id="88"/>
-      <w:bookmarkEnd w:id="89"/>
+      <w:bookmarkEnd w:id="90"/>
+      <w:bookmarkEnd w:id="91"/>
     </w:p>
     <w:p>
       <w:pPr>
@@ -9371,31 +9516,31 @@
       <w:pPr>
         <w:pStyle w:val="Rubrik1"/>
       </w:pPr>
-      <w:bookmarkStart w:id="90" w:name="_Toc357754858"/>
-      <w:bookmarkStart w:id="91" w:name="_Toc243452569"/>
-      <w:bookmarkStart w:id="92" w:name="_Toc265760042"/>
+      <w:bookmarkStart w:id="92" w:name="_Toc357754858"/>
+      <w:bookmarkStart w:id="93" w:name="_Toc243452569"/>
+      <w:bookmarkStart w:id="94" w:name="_Toc265760042"/>
       <w:r>
         <w:t>Tjänstekontrakt</w:t>
       </w:r>
       <w:bookmarkEnd w:id="75"/>
-      <w:bookmarkEnd w:id="90"/>
-      <w:bookmarkEnd w:id="91"/>
       <w:bookmarkEnd w:id="92"/>
+      <w:bookmarkEnd w:id="93"/>
+      <w:bookmarkEnd w:id="94"/>
     </w:p>
     <w:p>
       <w:pPr>
         <w:pStyle w:val="Rubrik2"/>
       </w:pPr>
-      <w:bookmarkStart w:id="93" w:name="_Toc357754859"/>
-      <w:bookmarkStart w:id="94" w:name="_Toc263325187"/>
-      <w:bookmarkStart w:id="95" w:name="_Toc265760043"/>
+      <w:bookmarkStart w:id="95" w:name="_Toc357754859"/>
+      <w:bookmarkStart w:id="96" w:name="_Toc263325187"/>
+      <w:bookmarkStart w:id="97" w:name="_Toc265760043"/>
       <w:proofErr w:type="spellStart"/>
       <w:r>
         <w:t>AddMessageToPatientPortalInboxInteraction</w:t>
       </w:r>
-      <w:bookmarkEnd w:id="93"/>
-      <w:bookmarkEnd w:id="94"/>
       <w:bookmarkEnd w:id="95"/>
+      <w:bookmarkEnd w:id="96"/>
+      <w:bookmarkEnd w:id="97"/>
       <w:proofErr w:type="spellEnd"/>
     </w:p>
     <w:p>
@@ -9417,13 +9562,13 @@
       <w:pPr>
         <w:pStyle w:val="Rubrik3"/>
       </w:pPr>
-      <w:bookmarkStart w:id="96" w:name="_Toc263325188"/>
-      <w:bookmarkStart w:id="97" w:name="_Toc265760044"/>
+      <w:bookmarkStart w:id="98" w:name="_Toc263325188"/>
+      <w:bookmarkStart w:id="99" w:name="_Toc265760044"/>
       <w:r>
         <w:t>Version</w:t>
       </w:r>
-      <w:bookmarkEnd w:id="96"/>
-      <w:bookmarkEnd w:id="97"/>
+      <w:bookmarkEnd w:id="98"/>
+      <w:bookmarkEnd w:id="99"/>
     </w:p>
     <w:p>
       <w:r>
@@ -9435,13 +9580,13 @@
       <w:pPr>
         <w:pStyle w:val="Rubrik3"/>
       </w:pPr>
-      <w:bookmarkStart w:id="98" w:name="_Toc263325189"/>
-      <w:bookmarkStart w:id="99" w:name="_Toc265760045"/>
+      <w:bookmarkStart w:id="100" w:name="_Toc263325189"/>
+      <w:bookmarkStart w:id="101" w:name="_Toc265760045"/>
       <w:r>
         <w:t>Fältregler</w:t>
       </w:r>
-      <w:bookmarkEnd w:id="98"/>
-      <w:bookmarkEnd w:id="99"/>
+      <w:bookmarkEnd w:id="100"/>
+      <w:bookmarkEnd w:id="101"/>
     </w:p>
     <w:p>
       <w:r>
@@ -10109,7 +10254,11 @@
             </w:r>
             <w:proofErr w:type="gramEnd"/>
             <w:r>
-              <w:t xml:space="preserve"> anges kan varken </w:t>
+              <w:t xml:space="preserve"> anges kan </w:t>
+            </w:r>
+            <w:r>
+              <w:lastRenderedPageBreak/>
+              <w:t xml:space="preserve">varken </w:t>
             </w:r>
             <w:proofErr w:type="spellStart"/>
             <w:r>
@@ -10149,6 +10298,7 @@
                 <w:sz w:val="20"/>
                 <w:szCs w:val="20"/>
               </w:rPr>
+              <w:lastRenderedPageBreak/>
               <w:t>0</w:t>
             </w:r>
             <w:proofErr w:type="gramStart"/>
@@ -10200,6 +10350,7 @@
                 <w:sz w:val="20"/>
                 <w:szCs w:val="20"/>
               </w:rPr>
+              <w:lastRenderedPageBreak/>
               <w:t>Svar</w:t>
             </w:r>
           </w:p>
@@ -10402,12 +10553,13 @@
               <w:ind w:left="102"/>
             </w:pPr>
             <w:proofErr w:type="spellStart"/>
-            <w:r>
-              <w:t>notification</w:t>
-            </w:r>
-            <w:r>
-              <w:lastRenderedPageBreak/>
-              <w:t>MethodType</w:t>
+            <w:ins w:id="102" w:author="björn hedman" w:date="2014-07-01T17:06:00Z">
+              <w:r>
+                <w:t>N</w:t>
+              </w:r>
+            </w:ins>
+            <w:r>
+              <w:t>otificationMethodType</w:t>
             </w:r>
             <w:proofErr w:type="spellEnd"/>
           </w:p>
@@ -10423,7 +10575,6 @@
               <w:ind w:left="102"/>
             </w:pPr>
             <w:r>
-              <w:lastRenderedPageBreak/>
               <w:t xml:space="preserve">Returnerar </w:t>
             </w:r>
             <w:proofErr w:type="spellStart"/>
@@ -10440,11 +10591,7 @@
             </w:r>
             <w:proofErr w:type="gramEnd"/>
             <w:r>
-              <w:t xml:space="preserve"> som </w:t>
-            </w:r>
-            <w:r>
-              <w:lastRenderedPageBreak/>
-              <w:t>använts (om producent har stöd för detta)</w:t>
+              <w:t xml:space="preserve"> som använts (om producent har stöd för detta)</w:t>
             </w:r>
           </w:p>
         </w:tc>
@@ -10471,7 +10618,6 @@
                 <w:sz w:val="20"/>
                 <w:szCs w:val="20"/>
               </w:rPr>
-              <w:lastRenderedPageBreak/>
               <w:t>0</w:t>
             </w:r>
             <w:proofErr w:type="gramStart"/>
@@ -10516,7 +10662,6 @@
             </w:pPr>
             <w:proofErr w:type="spellStart"/>
             <w:r>
-              <w:lastRenderedPageBreak/>
               <w:t>resultCode</w:t>
             </w:r>
             <w:proofErr w:type="spellEnd"/>
@@ -11286,8 +11431,13 @@
               </w:rPr>
             </w:pPr>
             <w:proofErr w:type="spellStart"/>
-            <w:r>
-              <w:t>SSOLink</w:t>
+            <w:ins w:id="103" w:author="björn hedman" w:date="2014-07-01T17:06:00Z">
+              <w:r>
+                <w:t>sso</w:t>
+              </w:r>
+            </w:ins>
+            <w:r>
+              <w:t>Link</w:t>
             </w:r>
             <w:proofErr w:type="spellEnd"/>
           </w:p>
@@ -12153,8 +12303,13 @@
             </w:pPr>
             <w:proofErr w:type="spellStart"/>
             <w:r>
-              <w:t>linkSystemID</w:t>
-            </w:r>
+              <w:t>linkSystemI</w:t>
+            </w:r>
+            <w:ins w:id="104" w:author="björn hedman" w:date="2014-07-01T17:07:00Z">
+              <w:r>
+                <w:t>d</w:t>
+              </w:r>
+            </w:ins>
             <w:proofErr w:type="spellEnd"/>
           </w:p>
         </w:tc>
@@ -12384,7 +12539,11 @@
           </w:tcPr>
           <w:p>
             <w:r>
-              <w:t>Parametrar som ska finnas med i länken (</w:t>
+              <w:t xml:space="preserve">Parametrar som ska finnas med i länken </w:t>
+            </w:r>
+            <w:r>
+              <w:lastRenderedPageBreak/>
+              <w:t>(</w:t>
             </w:r>
             <w:proofErr w:type="spellStart"/>
             <w:r>
@@ -12440,6 +12599,7 @@
               </w:rPr>
             </w:pPr>
             <w:r>
+              <w:lastRenderedPageBreak/>
               <w:t>0</w:t>
             </w:r>
             <w:proofErr w:type="gramStart"/>
@@ -12473,6 +12633,7 @@
             </w:pPr>
             <w:proofErr w:type="spellStart"/>
             <w:r>
+              <w:lastRenderedPageBreak/>
               <w:t>linkType</w:t>
             </w:r>
             <w:proofErr w:type="spellEnd"/>
@@ -12496,8 +12657,13 @@
               </w:rPr>
             </w:pPr>
             <w:proofErr w:type="spellStart"/>
-            <w:r>
-              <w:t>linkTypeType</w:t>
+            <w:ins w:id="105" w:author="björn hedman" w:date="2014-07-01T17:07:00Z">
+              <w:r>
+                <w:t>L</w:t>
+              </w:r>
+            </w:ins>
+            <w:r>
+              <w:t>inkTypeType</w:t>
             </w:r>
             <w:proofErr w:type="spellEnd"/>
           </w:p>
@@ -12524,11 +12690,7 @@
             </w:r>
             <w:proofErr w:type="spellEnd"/>
             <w:r>
-              <w:t xml:space="preserve">. Detaljer </w:t>
-            </w:r>
-            <w:r>
-              <w:lastRenderedPageBreak/>
-              <w:t xml:space="preserve">definieras i </w:t>
+              <w:t xml:space="preserve">. Detaljer definieras i </w:t>
             </w:r>
             <w:proofErr w:type="gramStart"/>
             <w:r>
@@ -12630,7 +12792,6 @@
               </w:rPr>
             </w:pPr>
             <w:r>
-              <w:lastRenderedPageBreak/>
               <w:t>0</w:t>
             </w:r>
             <w:proofErr w:type="gramStart"/>
@@ -12654,13 +12815,13 @@
       <w:pPr>
         <w:pStyle w:val="Rubrik3"/>
       </w:pPr>
-      <w:bookmarkStart w:id="100" w:name="_Toc263325190"/>
-      <w:bookmarkStart w:id="101" w:name="_Toc265760046"/>
+      <w:bookmarkStart w:id="106" w:name="_Toc263325190"/>
+      <w:bookmarkStart w:id="107" w:name="_Toc265760046"/>
       <w:r>
         <w:t>Övriga regler</w:t>
       </w:r>
-      <w:bookmarkEnd w:id="100"/>
-      <w:bookmarkEnd w:id="101"/>
+      <w:bookmarkEnd w:id="106"/>
+      <w:bookmarkEnd w:id="107"/>
     </w:p>
     <w:p>
       <w:pPr>
@@ -12921,6 +13082,7 @@
     <w:p>
       <w:proofErr w:type="spellStart"/>
       <w:r>
+        <w:lastRenderedPageBreak/>
         <w:t>SSOLinkType</w:t>
       </w:r>
       <w:proofErr w:type="spellEnd"/>
@@ -12984,7 +13146,6 @@
           <w:noProof/>
           <w:lang w:eastAsia="sv-SE"/>
         </w:rPr>
-        <w:lastRenderedPageBreak/>
         <w:drawing>
           <wp:inline distT="0" distB="0" distL="0" distR="0" wp14:anchorId="51248553" wp14:editId="011BA376">
             <wp:extent cx="2859828" cy="1517271"/>
@@ -13003,7 +13164,7 @@
                     </pic:cNvPicPr>
                   </pic:nvPicPr>
                   <pic:blipFill>
-                    <a:blip r:embed="rId14">
+                    <a:blip r:embed="rId15">
                       <a:extLst>
                         <a:ext uri="{28A0092B-C50C-407E-A947-70E740481C1C}">
                           <a14:useLocalDpi xmlns:a14="http://schemas.microsoft.com/office/drawing/2010/main" val="0"/>
@@ -13077,13 +13238,13 @@
       <w:pPr>
         <w:pStyle w:val="Rubrik3"/>
       </w:pPr>
-      <w:bookmarkStart w:id="102" w:name="_Toc243452574"/>
-      <w:bookmarkStart w:id="103" w:name="_Toc265760047"/>
+      <w:bookmarkStart w:id="108" w:name="_Toc243452574"/>
+      <w:bookmarkStart w:id="109" w:name="_Toc265760047"/>
       <w:r>
         <w:t>Annan information om kontraktet</w:t>
       </w:r>
-      <w:bookmarkEnd w:id="102"/>
-      <w:bookmarkEnd w:id="103"/>
+      <w:bookmarkEnd w:id="108"/>
+      <w:bookmarkEnd w:id="109"/>
     </w:p>
     <w:p>
       <w:r>
@@ -13111,12 +13272,7 @@
       </w:r>
       <w:proofErr w:type="spellEnd"/>
       <w:r>
-        <w:t xml:space="preserve">) och hur reglerna för detta ser ut. Producent </w:t>
-      </w:r>
-      <w:bookmarkStart w:id="104" w:name="_GoBack"/>
-      <w:bookmarkEnd w:id="104"/>
-      <w:r>
-        <w:t>bör beskriva detta i separat producentspecifik anslutningsspecifikation.</w:t>
+        <w:t>) och hur reglerna för detta ser ut. Producent bör beskriva detta i separat producentspecifik anslutningsspecifikation.</w:t>
       </w:r>
     </w:p>
     <w:p>
@@ -13133,14 +13289,14 @@
       <w:pPr>
         <w:pStyle w:val="Rubrik2"/>
       </w:pPr>
-      <w:bookmarkStart w:id="105" w:name="_Toc263325191"/>
-      <w:bookmarkStart w:id="106" w:name="_Toc265760048"/>
+      <w:bookmarkStart w:id="110" w:name="_Toc263325191"/>
+      <w:bookmarkStart w:id="111" w:name="_Toc265760048"/>
       <w:proofErr w:type="spellStart"/>
       <w:r>
         <w:t>IsActiveUser</w:t>
       </w:r>
-      <w:bookmarkEnd w:id="105"/>
-      <w:bookmarkEnd w:id="106"/>
+      <w:bookmarkEnd w:id="110"/>
+      <w:bookmarkEnd w:id="111"/>
       <w:proofErr w:type="spellEnd"/>
     </w:p>
     <w:p/>
@@ -13218,13 +13374,13 @@
       <w:pPr>
         <w:pStyle w:val="Rubrik3"/>
       </w:pPr>
-      <w:bookmarkStart w:id="107" w:name="_Toc263325192"/>
-      <w:bookmarkStart w:id="108" w:name="_Toc265760049"/>
+      <w:bookmarkStart w:id="112" w:name="_Toc263325192"/>
+      <w:bookmarkStart w:id="113" w:name="_Toc265760049"/>
       <w:r>
         <w:t>Version</w:t>
       </w:r>
-      <w:bookmarkEnd w:id="107"/>
-      <w:bookmarkEnd w:id="108"/>
+      <w:bookmarkEnd w:id="112"/>
+      <w:bookmarkEnd w:id="113"/>
     </w:p>
     <w:p>
       <w:r>
@@ -13236,13 +13392,14 @@
       <w:pPr>
         <w:pStyle w:val="Rubrik3"/>
       </w:pPr>
-      <w:bookmarkStart w:id="109" w:name="_Toc263325193"/>
-      <w:bookmarkStart w:id="110" w:name="_Toc265760050"/>
-      <w:r>
+      <w:bookmarkStart w:id="114" w:name="_Toc263325193"/>
+      <w:bookmarkStart w:id="115" w:name="_Toc265760050"/>
+      <w:r>
+        <w:lastRenderedPageBreak/>
         <w:t>Fältregler</w:t>
       </w:r>
-      <w:bookmarkEnd w:id="109"/>
-      <w:bookmarkEnd w:id="110"/>
+      <w:bookmarkEnd w:id="114"/>
+      <w:bookmarkEnd w:id="115"/>
     </w:p>
     <w:p>
       <w:r>
@@ -13376,7 +13533,6 @@
                 <w:sz w:val="20"/>
                 <w:szCs w:val="20"/>
               </w:rPr>
-              <w:lastRenderedPageBreak/>
               <w:t>Begäran</w:t>
             </w:r>
           </w:p>
@@ -13797,8 +13953,15 @@
               </w:rPr>
             </w:pPr>
             <w:proofErr w:type="spellStart"/>
-            <w:r>
-              <w:t>notificationMethodType</w:t>
+            <w:ins w:id="116" w:author="björn hedman" w:date="2014-07-01T17:07:00Z">
+              <w:r>
+                <w:t>N</w:t>
+              </w:r>
+            </w:ins>
+            <w:bookmarkStart w:id="117" w:name="_GoBack"/>
+            <w:bookmarkEnd w:id="117"/>
+            <w:r>
+              <w:t>otificationMethodType</w:t>
             </w:r>
             <w:proofErr w:type="spellEnd"/>
           </w:p>
@@ -13904,13 +14067,13 @@
       <w:pPr>
         <w:pStyle w:val="Rubrik3"/>
       </w:pPr>
-      <w:bookmarkStart w:id="111" w:name="_Toc263325194"/>
-      <w:bookmarkStart w:id="112" w:name="_Toc265760051"/>
+      <w:bookmarkStart w:id="118" w:name="_Toc263325194"/>
+      <w:bookmarkStart w:id="119" w:name="_Toc265760051"/>
       <w:r>
         <w:t>Övriga regler</w:t>
       </w:r>
-      <w:bookmarkEnd w:id="111"/>
-      <w:bookmarkEnd w:id="112"/>
+      <w:bookmarkEnd w:id="118"/>
+      <w:bookmarkEnd w:id="119"/>
     </w:p>
     <w:p>
       <w:pPr>
@@ -13996,11 +14159,11 @@
       <w:pPr>
         <w:pStyle w:val="Rubrik3"/>
       </w:pPr>
-      <w:bookmarkStart w:id="113" w:name="_Toc265760052"/>
+      <w:bookmarkStart w:id="120" w:name="_Toc265760052"/>
       <w:r>
         <w:t>Annan information om kontraktet</w:t>
       </w:r>
-      <w:bookmarkEnd w:id="113"/>
+      <w:bookmarkEnd w:id="120"/>
     </w:p>
     <w:p>
       <w:pPr>
@@ -14014,12 +14177,12 @@
       </w:pPr>
     </w:p>
     <w:sectPr>
-      <w:headerReference w:type="even" r:id="rId15"/>
-      <w:headerReference w:type="default" r:id="rId16"/>
-      <w:footerReference w:type="even" r:id="rId17"/>
-      <w:footerReference w:type="default" r:id="rId18"/>
-      <w:headerReference w:type="first" r:id="rId19"/>
-      <w:footerReference w:type="first" r:id="rId20"/>
+      <w:headerReference w:type="even" r:id="rId16"/>
+      <w:headerReference w:type="default" r:id="rId17"/>
+      <w:footerReference w:type="even" r:id="rId18"/>
+      <w:footerReference w:type="default" r:id="rId19"/>
+      <w:headerReference w:type="first" r:id="rId20"/>
+      <w:footerReference w:type="first" r:id="rId21"/>
       <w:pgSz w:w="11906" w:h="16838" w:code="9"/>
       <w:pgMar w:top="3232" w:right="720" w:bottom="720" w:left="720" w:header="0" w:footer="907" w:gutter="0"/>
       <w:cols w:space="708"/>
@@ -14549,8 +14712,8 @@
               <w:lang w:eastAsia="en-GB"/>
             </w:rPr>
           </w:pPr>
-          <w:bookmarkStart w:id="114" w:name="LDnr1"/>
-          <w:bookmarkEnd w:id="114"/>
+          <w:bookmarkStart w:id="121" w:name="LDnr1"/>
+          <w:bookmarkEnd w:id="121"/>
         </w:p>
         <w:p>
           <w:pPr>
@@ -15160,8 +15323,8 @@
     <w:r>
       <w:t xml:space="preserve"> </w:t>
     </w:r>
-    <w:bookmarkStart w:id="115" w:name="Dnr1"/>
-    <w:bookmarkEnd w:id="115"/>
+    <w:bookmarkStart w:id="122" w:name="Dnr1"/>
+    <w:bookmarkEnd w:id="122"/>
   </w:p>
 </w:hdr>
 </file>
@@ -15252,13 +15415,13 @@
     <w:r>
       <w:tab/>
     </w:r>
-    <w:bookmarkStart w:id="116" w:name="LDnr"/>
-    <w:bookmarkEnd w:id="116"/>
+    <w:bookmarkStart w:id="123" w:name="LDnr"/>
+    <w:bookmarkEnd w:id="123"/>
     <w:r>
       <w:t xml:space="preserve"> </w:t>
     </w:r>
-    <w:bookmarkStart w:id="117" w:name="Dnr"/>
-    <w:bookmarkEnd w:id="117"/>
+    <w:bookmarkStart w:id="124" w:name="Dnr"/>
+    <w:bookmarkEnd w:id="124"/>
   </w:p>
   <w:tbl>
     <w:tblPr>
@@ -15312,10 +15475,10 @@
           <w:r>
             <w:t xml:space="preserve"> </w:t>
           </w:r>
-          <w:bookmarkStart w:id="118" w:name="slask"/>
-          <w:bookmarkStart w:id="119" w:name="Addressee"/>
-          <w:bookmarkEnd w:id="118"/>
-          <w:bookmarkEnd w:id="119"/>
+          <w:bookmarkStart w:id="125" w:name="slask"/>
+          <w:bookmarkStart w:id="126" w:name="Addressee"/>
+          <w:bookmarkEnd w:id="125"/>
+          <w:bookmarkEnd w:id="126"/>
         </w:p>
       </w:tc>
     </w:tr>
@@ -15389,8 +15552,8 @@
     </w:tr>
   </w:tbl>
   <w:p>
-    <w:bookmarkStart w:id="120" w:name="Radera2"/>
-    <w:bookmarkEnd w:id="120"/>
+    <w:bookmarkStart w:id="127" w:name="Radera2"/>
+    <w:bookmarkEnd w:id="127"/>
   </w:p>
 </w:hdr>
 </file>
@@ -19252,7 +19415,6 @@
   <w:style w:type="character" w:default="1" w:styleId="Standardstycketypsnitt">
     <w:name w:val="Default Paragraph Font"/>
     <w:uiPriority w:val="1"/>
-    <w:semiHidden/>
     <w:unhideWhenUsed/>
   </w:style>
   <w:style w:type="table" w:default="1" w:styleId="Normaltabell">
@@ -20247,7 +20409,6 @@
   <w:style w:type="character" w:default="1" w:styleId="Standardstycketypsnitt">
     <w:name w:val="Default Paragraph Font"/>
     <w:uiPriority w:val="1"/>
-    <w:semiHidden/>
     <w:unhideWhenUsed/>
   </w:style>
   <w:style w:type="table" w:default="1" w:styleId="Normaltabell">
@@ -21144,7 +21305,7 @@
 </file>
 
 <file path=customXml/itemProps1.xml><?xml version="1.0" encoding="utf-8"?>
-<ds:datastoreItem xmlns:ds="http://schemas.openxmlformats.org/officeDocument/2006/customXml" ds:itemID="{286D3499-0535-3943-A8C3-C804F6C6CBEF}">
+<ds:datastoreItem xmlns:ds="http://schemas.openxmlformats.org/officeDocument/2006/customXml" ds:itemID="{021DAA7E-CCD2-744E-A2F0-D3824680A829}">
   <ds:schemaRefs>
     <ds:schemaRef ds:uri="http://schemas.openxmlformats.org/officeDocument/2006/bibliography"/>
   </ds:schemaRefs>

</xml_diff>